<commit_message>
Uploaded initial workings of paper
</commit_message>
<xml_diff>
--- a/ling_5801_paper.docx
+++ b/ling_5801_paper.docx
@@ -129,13 +129,270 @@
         <w:t xml:space="preserve">the presence (or absence) or any other feature. For example, a cat may be considered a feline if it has a tail, claws, fur, </w:t>
       </w:r>
       <w:r>
-        <w:t>and omits a certain cry. A naïve Bayes classifier</w:t>
-      </w:r>
+        <w:t>and omits a certain cry. A naïve Bayes classifier considers each of these features to contribute independently to the probability that a cat is a feline, regardless of the presence or absence of any other features.</w:t>
+      </w:r>
+    </w:p>
+    <w:p>
+      <w:r>
+        <w:t>Abstractly, the probabi</w:t>
+      </w:r>
+      <w:r>
+        <w:t>lity model for a classifier is the</w:t>
+      </w:r>
+      <w:r>
+        <w:t xml:space="preserve"> conditional model</w:t>
+      </w:r>
+    </w:p>
+    <w:p>
+      <w:pPr>
+        <w:ind w:left="1440" w:firstLine="720"/>
+      </w:pPr>
+    </w:p>
+    <w:p>
+      <w:pPr>
+        <w:ind w:left="1440" w:firstLine="720"/>
+      </w:pPr>
+      <w:r>
+        <w:drawing>
+          <wp:inline distT="0" distB="0" distL="0" distR="0" wp14:anchorId="03A18E10" wp14:editId="37CAB0DA">
+            <wp:extent cx="1435100" cy="230054"/>
+            <wp:effectExtent l="0" t="0" r="0" b="0"/>
+            <wp:docPr id="11" name="Picture 11" descr="(C \vert F_1,\dots,F_n)\,"/>
+            <wp:cNvGraphicFramePr>
+              <a:graphicFrameLocks xmlns:a="http://schemas.openxmlformats.org/drawingml/2006/main" noChangeAspect="1"/>
+            </wp:cNvGraphicFramePr>
+            <a:graphic xmlns:a="http://schemas.openxmlformats.org/drawingml/2006/main">
+              <a:graphicData uri="http://schemas.openxmlformats.org/drawingml/2006/picture">
+                <pic:pic xmlns:pic="http://schemas.openxmlformats.org/drawingml/2006/picture">
+                  <pic:nvPicPr>
+                    <pic:cNvPr id="0" name="Picture 11" descr="(C \vert F_1,\dots,F_n)\,"/>
+                    <pic:cNvPicPr>
+                      <a:picLocks noChangeAspect="1" noChangeArrowheads="1"/>
+                    </pic:cNvPicPr>
+                  </pic:nvPicPr>
+                  <pic:blipFill>
+                    <a:blip r:embed="rId5">
+                      <a:extLst>
+                        <a:ext uri="{28A0092B-C50C-407E-A947-70E740481C1C}">
+                          <a14:useLocalDpi xmlns:a14="http://schemas.microsoft.com/office/drawing/2010/main" val="0"/>
+                        </a:ext>
+                      </a:extLst>
+                    </a:blip>
+                    <a:srcRect/>
+                    <a:stretch>
+                      <a:fillRect/>
+                    </a:stretch>
+                  </pic:blipFill>
+                  <pic:spPr bwMode="auto">
+                    <a:xfrm>
+                      <a:off x="0" y="0"/>
+                      <a:ext cx="1435100" cy="230054"/>
+                    </a:xfrm>
+                    <a:prstGeom prst="rect">
+                      <a:avLst/>
+                    </a:prstGeom>
+                    <a:noFill/>
+                    <a:ln>
+                      <a:noFill/>
+                    </a:ln>
+                  </pic:spPr>
+                </pic:pic>
+              </a:graphicData>
+            </a:graphic>
+          </wp:inline>
+        </w:drawing>
+      </w:r>
+    </w:p>
+    <w:p/>
+    <w:p>
+      <w:r>
+        <w:t>Using Bayes’ theorem, this can be written as</w:t>
+      </w:r>
+    </w:p>
+    <w:p/>
+    <w:p>
+      <w:pPr>
+        <w:shd w:val="clear" w:color="auto" w:fill="FFFFFF"/>
+        <w:spacing w:after="24" w:line="360" w:lineRule="atLeast"/>
+        <w:ind w:left="720"/>
+        <w:rPr>
+          <w:rFonts w:ascii="Helvetica" w:eastAsia="Times New Roman" w:hAnsi="Helvetica" w:cs="Times New Roman"/>
+          <w:color w:val="252525"/>
+          <w:sz w:val="21"/>
+          <w:szCs w:val="21"/>
+        </w:rPr>
+      </w:pPr>
+      <w:r>
+        <w:rPr>
+          <w:rFonts w:ascii="Helvetica" w:eastAsia="Times New Roman" w:hAnsi="Helvetica" w:cs="Times New Roman"/>
+          <w:noProof/>
+          <w:color w:val="252525"/>
+          <w:sz w:val="21"/>
+          <w:szCs w:val="21"/>
+        </w:rPr>
+        <w:drawing>
+          <wp:inline distT="0" distB="0" distL="0" distR="0" wp14:anchorId="0B4446F9" wp14:editId="487E0F5B">
+            <wp:extent cx="3364707" cy="466780"/>
+            <wp:effectExtent l="0" t="0" r="0" b="0"/>
+            <wp:docPr id="13" name="Picture 13" descr="(C \vert F_1,\dots,F_n) = \frac{p(C) \ p(F_1,\dots,F_n\vert C)}{p(F_1,\dots,F_n)}. \,"/>
+            <wp:cNvGraphicFramePr>
+              <a:graphicFrameLocks xmlns:a="http://schemas.openxmlformats.org/drawingml/2006/main" noChangeAspect="1"/>
+            </wp:cNvGraphicFramePr>
+            <a:graphic xmlns:a="http://schemas.openxmlformats.org/drawingml/2006/main">
+              <a:graphicData uri="http://schemas.openxmlformats.org/drawingml/2006/picture">
+                <pic:pic xmlns:pic="http://schemas.openxmlformats.org/drawingml/2006/picture">
+                  <pic:nvPicPr>
+                    <pic:cNvPr id="0" name="Picture 13" descr="(C \vert F_1,\dots,F_n) = \frac{p(C) \ p(F_1,\dots,F_n\vert C)}{p(F_1,\dots,F_n)}. \,"/>
+                    <pic:cNvPicPr>
+                      <a:picLocks noChangeAspect="1" noChangeArrowheads="1"/>
+                    </pic:cNvPicPr>
+                  </pic:nvPicPr>
+                  <pic:blipFill>
+                    <a:blip r:embed="rId6">
+                      <a:extLst>
+                        <a:ext uri="{28A0092B-C50C-407E-A947-70E740481C1C}">
+                          <a14:useLocalDpi xmlns:a14="http://schemas.microsoft.com/office/drawing/2010/main" val="0"/>
+                        </a:ext>
+                      </a:extLst>
+                    </a:blip>
+                    <a:srcRect/>
+                    <a:stretch>
+                      <a:fillRect/>
+                    </a:stretch>
+                  </pic:blipFill>
+                  <pic:spPr bwMode="auto">
+                    <a:xfrm>
+                      <a:off x="0" y="0"/>
+                      <a:ext cx="3365427" cy="466880"/>
+                    </a:xfrm>
+                    <a:prstGeom prst="rect">
+                      <a:avLst/>
+                    </a:prstGeom>
+                    <a:noFill/>
+                    <a:ln>
+                      <a:noFill/>
+                    </a:ln>
+                  </pic:spPr>
+                </pic:pic>
+              </a:graphicData>
+            </a:graphic>
+          </wp:inline>
+        </w:drawing>
+      </w:r>
+    </w:p>
+    <w:p>
+      <w:pPr>
+        <w:rPr>
+          <w:rFonts w:ascii="Times" w:eastAsia="Times New Roman" w:hAnsi="Times" w:cs="Times New Roman"/>
+          <w:sz w:val="20"/>
+          <w:szCs w:val="20"/>
+        </w:rPr>
+      </w:pPr>
+    </w:p>
+    <w:p>
+      <w:pPr>
+        <w:rPr>
+          <w:rFonts w:ascii="Times" w:eastAsia="Times New Roman" w:hAnsi="Times" w:cs="Times New Roman"/>
+          <w:sz w:val="20"/>
+          <w:szCs w:val="20"/>
+        </w:rPr>
+      </w:pPr>
+      <w:r>
+        <w:rPr>
+          <w:rFonts w:ascii="Times" w:eastAsia="Times New Roman" w:hAnsi="Times" w:cs="Times New Roman"/>
+          <w:sz w:val="20"/>
+          <w:szCs w:val="20"/>
+        </w:rPr>
+        <w:t>Using Bayesian Probability terminology, the above is the same as</w:t>
+      </w:r>
+    </w:p>
+    <w:p>
+      <w:pPr>
+        <w:rPr>
+          <w:rFonts w:ascii="Times" w:eastAsia="Times New Roman" w:hAnsi="Times" w:cs="Times New Roman"/>
+          <w:sz w:val="20"/>
+          <w:szCs w:val="20"/>
+        </w:rPr>
+      </w:pPr>
+    </w:p>
+    <w:p>
+      <w:pPr>
+        <w:ind w:left="720" w:firstLine="720"/>
+        <w:rPr>
+          <w:rFonts w:ascii="Times" w:eastAsia="Times New Roman" w:hAnsi="Times" w:cs="Times New Roman"/>
+          <w:sz w:val="20"/>
+          <w:szCs w:val="20"/>
+        </w:rPr>
+      </w:pPr>
+      <w:r>
+        <w:rPr>
+          <w:rFonts w:ascii="Times" w:eastAsia="Times New Roman" w:hAnsi="Times" w:cs="Times New Roman"/>
+          <w:noProof/>
+          <w:sz w:val="20"/>
+          <w:szCs w:val="20"/>
+        </w:rPr>
+        <w:drawing>
+          <wp:inline distT="0" distB="0" distL="0" distR="0" wp14:anchorId="2D86020F" wp14:editId="481ECC27">
+            <wp:extent cx="2705100" cy="450850"/>
+            <wp:effectExtent l="0" t="0" r="12700" b="6350"/>
+            <wp:docPr id="15" name="Picture 15" descr="mbox{posterior} = \frac{\mbox{prior} \times \mbox{likelihood}}{\mbox{evidence}}. \,"/>
+            <wp:cNvGraphicFramePr>
+              <a:graphicFrameLocks xmlns:a="http://schemas.openxmlformats.org/drawingml/2006/main" noChangeAspect="1"/>
+            </wp:cNvGraphicFramePr>
+            <a:graphic xmlns:a="http://schemas.openxmlformats.org/drawingml/2006/main">
+              <a:graphicData uri="http://schemas.openxmlformats.org/drawingml/2006/picture">
+                <pic:pic xmlns:pic="http://schemas.openxmlformats.org/drawingml/2006/picture">
+                  <pic:nvPicPr>
+                    <pic:cNvPr id="0" name="Picture 15" descr="mbox{posterior} = \frac{\mbox{prior} \times \mbox{likelihood}}{\mbox{evidence}}. \,"/>
+                    <pic:cNvPicPr>
+                      <a:picLocks noChangeAspect="1" noChangeArrowheads="1"/>
+                    </pic:cNvPicPr>
+                  </pic:nvPicPr>
+                  <pic:blipFill>
+                    <a:blip r:embed="rId7">
+                      <a:extLst>
+                        <a:ext uri="{28A0092B-C50C-407E-A947-70E740481C1C}">
+                          <a14:useLocalDpi xmlns:a14="http://schemas.microsoft.com/office/drawing/2010/main" val="0"/>
+                        </a:ext>
+                      </a:extLst>
+                    </a:blip>
+                    <a:srcRect/>
+                    <a:stretch>
+                      <a:fillRect/>
+                    </a:stretch>
+                  </pic:blipFill>
+                  <pic:spPr bwMode="auto">
+                    <a:xfrm>
+                      <a:off x="0" y="0"/>
+                      <a:ext cx="2705100" cy="450850"/>
+                    </a:xfrm>
+                    <a:prstGeom prst="rect">
+                      <a:avLst/>
+                    </a:prstGeom>
+                    <a:noFill/>
+                    <a:ln>
+                      <a:noFill/>
+                    </a:ln>
+                  </pic:spPr>
+                </pic:pic>
+              </a:graphicData>
+            </a:graphic>
+          </wp:inline>
+        </w:drawing>
+      </w:r>
+    </w:p>
+    <w:p>
+      <w:pPr>
+        <w:rPr>
+          <w:rFonts w:ascii="Times" w:eastAsia="Times New Roman" w:hAnsi="Times" w:cs="Times New Roman"/>
+          <w:sz w:val="20"/>
+          <w:szCs w:val="20"/>
+        </w:rPr>
+      </w:pPr>
+    </w:p>
+    <w:p>
       <w:bookmarkStart w:id="0" w:name="_GoBack"/>
       <w:bookmarkEnd w:id="0"/>
-      <w:r>
-        <w:t xml:space="preserve"> considers each of these features to contribute independently to the probability that a cat is a feline, regardless of the presence or absence of any other features.</w:t>
-      </w:r>
     </w:p>
     <w:sectPr>
       <w:pgSz w:w="12240" w:h="15840"/>
@@ -306,7 +563,6 @@
   <w:style w:type="character" w:default="1" w:styleId="DefaultParagraphFont">
     <w:name w:val="Default Paragraph Font"/>
     <w:uiPriority w:val="1"/>
-    <w:semiHidden/>
     <w:unhideWhenUsed/>
   </w:style>
   <w:style w:type="table" w:default="1" w:styleId="TableNormal">
@@ -329,6 +585,33 @@
     <w:uiPriority w:val="99"/>
     <w:semiHidden/>
     <w:unhideWhenUsed/>
+  </w:style>
+  <w:style w:type="paragraph" w:styleId="BalloonText">
+    <w:name w:val="Balloon Text"/>
+    <w:basedOn w:val="Normal"/>
+    <w:link w:val="BalloonTextChar"/>
+    <w:uiPriority w:val="99"/>
+    <w:semiHidden/>
+    <w:unhideWhenUsed/>
+    <w:rsid w:val="00C558EA"/>
+    <w:rPr>
+      <w:rFonts w:ascii="Lucida Grande" w:hAnsi="Lucida Grande"/>
+      <w:sz w:val="18"/>
+      <w:szCs w:val="18"/>
+    </w:rPr>
+  </w:style>
+  <w:style w:type="character" w:customStyle="1" w:styleId="BalloonTextChar">
+    <w:name w:val="Balloon Text Char"/>
+    <w:basedOn w:val="DefaultParagraphFont"/>
+    <w:link w:val="BalloonText"/>
+    <w:uiPriority w:val="99"/>
+    <w:semiHidden/>
+    <w:rsid w:val="00C558EA"/>
+    <w:rPr>
+      <w:rFonts w:ascii="Lucida Grande" w:hAnsi="Lucida Grande"/>
+      <w:sz w:val="18"/>
+      <w:szCs w:val="18"/>
+    </w:rPr>
   </w:style>
 </w:styles>
 </file>
@@ -492,7 +775,6 @@
   <w:style w:type="character" w:default="1" w:styleId="DefaultParagraphFont">
     <w:name w:val="Default Paragraph Font"/>
     <w:uiPriority w:val="1"/>
-    <w:semiHidden/>
     <w:unhideWhenUsed/>
   </w:style>
   <w:style w:type="table" w:default="1" w:styleId="TableNormal">
@@ -515,6 +797,33 @@
     <w:uiPriority w:val="99"/>
     <w:semiHidden/>
     <w:unhideWhenUsed/>
+  </w:style>
+  <w:style w:type="paragraph" w:styleId="BalloonText">
+    <w:name w:val="Balloon Text"/>
+    <w:basedOn w:val="Normal"/>
+    <w:link w:val="BalloonTextChar"/>
+    <w:uiPriority w:val="99"/>
+    <w:semiHidden/>
+    <w:unhideWhenUsed/>
+    <w:rsid w:val="00C558EA"/>
+    <w:rPr>
+      <w:rFonts w:ascii="Lucida Grande" w:hAnsi="Lucida Grande"/>
+      <w:sz w:val="18"/>
+      <w:szCs w:val="18"/>
+    </w:rPr>
+  </w:style>
+  <w:style w:type="character" w:customStyle="1" w:styleId="BalloonTextChar">
+    <w:name w:val="Balloon Text Char"/>
+    <w:basedOn w:val="DefaultParagraphFont"/>
+    <w:link w:val="BalloonText"/>
+    <w:uiPriority w:val="99"/>
+    <w:semiHidden/>
+    <w:rsid w:val="00C558EA"/>
+    <w:rPr>
+      <w:rFonts w:ascii="Lucida Grande" w:hAnsi="Lucida Grande"/>
+      <w:sz w:val="18"/>
+      <w:szCs w:val="18"/>
+    </w:rPr>
   </w:style>
 </w:styles>
 </file>

</xml_diff>